<commit_message>
added a word document version
</commit_message>
<xml_diff>
--- a/resume.docx
+++ b/resume.docx
@@ -85,7 +85,12 @@
         <w:jc w:val="center"/>
       </w:pPr>
       <w:r>
-        <w:t>Berlin Heights, Ohio 44814</w:t>
+        <w:t>Collins</w:t>
+      </w:r>
+      <w:bookmarkStart w:id="0" w:name="_GoBack"/>
+      <w:bookmarkEnd w:id="0"/>
+      <w:r>
+        <w:t>, Ohio 44814</w:t>
       </w:r>
     </w:p>
     <w:p>
@@ -131,10 +136,7 @@
         <w:jc w:val="center"/>
       </w:pPr>
       <w:r>
-        <w:t xml:space="preserve">  </w:t>
-      </w:r>
-      <w:r>
-        <w:t>1840 Rhodes Road</w:t>
+        <w:t xml:space="preserve">  1840 Rhodes Road</w:t>
       </w:r>
     </w:p>
     <w:p>
@@ -143,10 +145,7 @@
         <w:jc w:val="center"/>
       </w:pPr>
       <w:r>
-        <w:t xml:space="preserve">  </w:t>
-      </w:r>
-      <w:r>
-        <w:t>Kent, Ohio 44240</w:t>
+        <w:t xml:space="preserve">  Kent, Ohio 44240</w:t>
       </w:r>
     </w:p>
     <w:p>
@@ -508,8 +507,6 @@
       <w:r>
         <w:t xml:space="preserve">Understands Object Oriented, Functional, and Event Driven Programming </w:t>
       </w:r>
-      <w:bookmarkStart w:id="0" w:name="_GoBack"/>
-      <w:bookmarkEnd w:id="0"/>
     </w:p>
     <w:p>
       <w:pPr>

</xml_diff>

<commit_message>
Worked on my resume a bit
</commit_message>
<xml_diff>
--- a/resume.docx
+++ b/resume.docx
@@ -85,13 +85,8 @@
         <w:jc w:val="center"/>
       </w:pPr>
       <w:r>
-        <w:t xml:space="preserve">Berlin Heights, Ohio </w:t>
-      </w:r>
-      <w:bookmarkStart w:id="0" w:name="_GoBack"/>
-      <w:r>
-        <w:t>44814</w:t>
-      </w:r>
-      <w:bookmarkEnd w:id="0"/>
+        <w:t>Berlin Heights, Ohio 44814</w:t>
+      </w:r>
     </w:p>
     <w:p>
       <w:pPr>
@@ -400,8 +395,25 @@
         </w:rPr>
       </w:pPr>
       <w:r>
+        <w:t>Summer of 2016 and 2015</w:t>
+      </w:r>
+    </w:p>
+    <w:p>
+      <w:pPr>
+        <w:pStyle w:val="ListParagraph"/>
+        <w:numPr>
+          <w:ilvl w:val="1"/>
+          <w:numId w:val="2"/>
+        </w:numPr>
+        <w:rPr>
+          <w:b/>
+        </w:rPr>
+      </w:pPr>
+      <w:r>
         <w:t>C# WinForms</w:t>
       </w:r>
+      <w:bookmarkStart w:id="0" w:name="_GoBack"/>
+      <w:bookmarkEnd w:id="0"/>
     </w:p>
     <w:p>
       <w:pPr>

</xml_diff>